<commit_message>
added notes on reactDom + props
</commit_message>
<xml_diff>
--- a/Front-End Notes/FreeCodeCamp - ReactJS + Redux.docx
+++ b/Front-End Notes/FreeCodeCamp - ReactJS + Redux.docx
@@ -3950,6 +3950,827 @@
       <w:pPr>
         <w:pStyle w:val="BodyText"/>
         <w:rPr>
+          <w:b/>
+          <w:shd w:val="pct15" w:color="auto" w:fill="FFFFFF"/>
+        </w:rPr>
+      </w:pPr>
+      <w:r>
+        <w:rPr>
+          <w:b/>
+          <w:shd w:val="pct15" w:color="auto" w:fill="FFFFFF"/>
+        </w:rPr>
+        <w:t>Props (</w:t>
+      </w:r>
+      <w:proofErr w:type="spellStart"/>
+      <w:proofErr w:type="gramStart"/>
+      <w:r>
+        <w:rPr>
+          <w:b/>
+          <w:shd w:val="pct15" w:color="auto" w:fill="FFFFFF"/>
+        </w:rPr>
+        <w:t>fcc</w:t>
+      </w:r>
+      <w:proofErr w:type="spellEnd"/>
+      <w:proofErr w:type="gramEnd"/>
+      <w:r>
+        <w:rPr>
+          <w:b/>
+          <w:shd w:val="pct15" w:color="auto" w:fill="FFFFFF"/>
+        </w:rPr>
+        <w:t xml:space="preserve"> explanation functional component)</w:t>
+      </w:r>
+    </w:p>
+    <w:p>
+      <w:pPr>
+        <w:pStyle w:val="BodyText"/>
+        <w:rPr>
+          <w:b/>
+          <w:shd w:val="pct15" w:color="auto" w:fill="FFFFFF"/>
+        </w:rPr>
+      </w:pPr>
+      <w:proofErr w:type="gramStart"/>
+      <w:r>
+        <w:rPr>
+          <w:rFonts w:ascii="Times New Roman" w:eastAsia="Times New Roman" w:hAnsi="Times New Roman" w:cs="Times New Roman"/>
+          <w:b/>
+          <w:bCs/>
+          <w:color w:val="auto"/>
+          <w:lang w:bidi="ar-SA"/>
+        </w:rPr>
+        <w:t>props</w:t>
+      </w:r>
+      <w:proofErr w:type="gramEnd"/>
+      <w:r>
+        <w:rPr>
+          <w:rFonts w:ascii="Times New Roman" w:eastAsia="Times New Roman" w:hAnsi="Times New Roman" w:cs="Times New Roman"/>
+          <w:color w:val="auto"/>
+          <w:lang w:bidi="ar-SA"/>
+        </w:rPr>
+        <w:t xml:space="preserve">. In React, you can pass props, or properties, to child components. Say you have an </w:t>
+      </w:r>
+      <w:r>
+        <w:rPr>
+          <w:rFonts w:ascii="Courier New" w:eastAsia="Times New Roman" w:hAnsi="Courier New" w:cs="Courier New"/>
+          <w:color w:val="auto"/>
+          <w:sz w:val="20"/>
+          <w:szCs w:val="20"/>
+          <w:lang w:bidi="ar-SA"/>
+        </w:rPr>
+        <w:t>App</w:t>
+      </w:r>
+      <w:r>
+        <w:rPr>
+          <w:rFonts w:ascii="Times New Roman" w:eastAsia="Times New Roman" w:hAnsi="Times New Roman" w:cs="Times New Roman"/>
+          <w:color w:val="auto"/>
+          <w:lang w:bidi="ar-SA"/>
+        </w:rPr>
+        <w:t xml:space="preserve"> component which renders a child component called </w:t>
+      </w:r>
+      <w:r>
+        <w:rPr>
+          <w:rFonts w:ascii="Courier New" w:eastAsia="Times New Roman" w:hAnsi="Courier New" w:cs="Courier New"/>
+          <w:color w:val="auto"/>
+          <w:sz w:val="20"/>
+          <w:szCs w:val="20"/>
+          <w:lang w:bidi="ar-SA"/>
+        </w:rPr>
+        <w:t>Welcome</w:t>
+      </w:r>
+      <w:r>
+        <w:rPr>
+          <w:rFonts w:ascii="Times New Roman" w:eastAsia="Times New Roman" w:hAnsi="Times New Roman" w:cs="Times New Roman"/>
+          <w:color w:val="auto"/>
+          <w:lang w:bidi="ar-SA"/>
+        </w:rPr>
+        <w:t xml:space="preserve"> that is a stateless functional component. You can pass </w:t>
+      </w:r>
+      <w:r>
+        <w:rPr>
+          <w:rFonts w:ascii="Courier New" w:eastAsia="Times New Roman" w:hAnsi="Courier New" w:cs="Courier New"/>
+          <w:color w:val="auto"/>
+          <w:sz w:val="20"/>
+          <w:szCs w:val="20"/>
+          <w:lang w:bidi="ar-SA"/>
+        </w:rPr>
+        <w:t>Welcome</w:t>
+      </w:r>
+      <w:r>
+        <w:rPr>
+          <w:rFonts w:ascii="Times New Roman" w:eastAsia="Times New Roman" w:hAnsi="Times New Roman" w:cs="Times New Roman"/>
+          <w:color w:val="auto"/>
+          <w:lang w:bidi="ar-SA"/>
+        </w:rPr>
+        <w:t xml:space="preserve"> a </w:t>
+      </w:r>
+      <w:r>
+        <w:rPr>
+          <w:rFonts w:ascii="Courier New" w:eastAsia="Times New Roman" w:hAnsi="Courier New" w:cs="Courier New"/>
+          <w:color w:val="auto"/>
+          <w:sz w:val="20"/>
+          <w:szCs w:val="20"/>
+          <w:lang w:bidi="ar-SA"/>
+        </w:rPr>
+        <w:t>user</w:t>
+      </w:r>
+      <w:r>
+        <w:rPr>
+          <w:rFonts w:ascii="Times New Roman" w:eastAsia="Times New Roman" w:hAnsi="Times New Roman" w:cs="Times New Roman"/>
+          <w:color w:val="auto"/>
+          <w:lang w:bidi="ar-SA"/>
+        </w:rPr>
+        <w:t xml:space="preserve"> property by writing:</w:t>
+      </w:r>
+    </w:p>
+    <w:p>
+      <w:pPr>
+        <w:rPr>
+          <w:rFonts w:ascii="Times New Roman" w:eastAsia="Times New Roman" w:hAnsi="Times New Roman" w:cs="Times New Roman"/>
+          <w:color w:val="auto"/>
+          <w:lang w:bidi="ar-SA"/>
+        </w:rPr>
+      </w:pPr>
+      <w:r>
+        <w:rPr>
+          <w:rFonts w:ascii="Times New Roman" w:eastAsia="Times New Roman" w:hAnsi="Times New Roman" w:cs="Times New Roman"/>
+          <w:color w:val="auto"/>
+          <w:lang w:bidi="ar-SA"/>
+        </w:rPr>
+        <w:t>&lt;App&gt;</w:t>
+      </w:r>
+      <w:r>
+        <w:rPr>
+          <w:rFonts w:ascii="Times New Roman" w:eastAsia="Times New Roman" w:hAnsi="Times New Roman" w:cs="Times New Roman"/>
+          <w:color w:val="auto"/>
+          <w:lang w:bidi="ar-SA"/>
+        </w:rPr>
+        <w:br/>
+        <w:t>  &lt;Welcome user='Mark' /&gt;</w:t>
+      </w:r>
+      <w:r>
+        <w:rPr>
+          <w:rFonts w:ascii="Times New Roman" w:eastAsia="Times New Roman" w:hAnsi="Times New Roman" w:cs="Times New Roman"/>
+          <w:color w:val="auto"/>
+          <w:lang w:bidi="ar-SA"/>
+        </w:rPr>
+        <w:br/>
+        <w:t>&lt;/App&gt;</w:t>
+      </w:r>
+    </w:p>
+    <w:p>
+      <w:pPr>
+        <w:spacing w:before="100" w:beforeAutospacing="1" w:after="100" w:afterAutospacing="1"/>
+        <w:rPr>
+          <w:rFonts w:ascii="Times New Roman" w:eastAsia="Times New Roman" w:hAnsi="Times New Roman" w:cs="Times New Roman"/>
+          <w:color w:val="auto"/>
+          <w:lang w:bidi="ar-SA"/>
+        </w:rPr>
+      </w:pPr>
+      <w:r>
+        <w:rPr>
+          <w:rFonts w:ascii="Times New Roman" w:eastAsia="Times New Roman" w:hAnsi="Times New Roman" w:cs="Times New Roman"/>
+          <w:color w:val="auto"/>
+          <w:lang w:bidi="ar-SA"/>
+        </w:rPr>
+        <w:t xml:space="preserve">You use </w:t>
+      </w:r>
+      <w:r>
+        <w:rPr>
+          <w:rFonts w:ascii="Times New Roman" w:eastAsia="Times New Roman" w:hAnsi="Times New Roman" w:cs="Times New Roman"/>
+          <w:b/>
+          <w:bCs/>
+          <w:color w:val="auto"/>
+          <w:lang w:bidi="ar-SA"/>
+        </w:rPr>
+        <w:t>custom HTML attributes</w:t>
+      </w:r>
+      <w:r>
+        <w:rPr>
+          <w:rFonts w:ascii="Times New Roman" w:eastAsia="Times New Roman" w:hAnsi="Times New Roman" w:cs="Times New Roman"/>
+          <w:color w:val="auto"/>
+          <w:lang w:bidi="ar-SA"/>
+        </w:rPr>
+        <w:t xml:space="preserve"> that React provides support for to pass the property </w:t>
+      </w:r>
+      <w:r>
+        <w:rPr>
+          <w:rFonts w:ascii="Courier New" w:eastAsia="Times New Roman" w:hAnsi="Courier New" w:cs="Courier New"/>
+          <w:color w:val="auto"/>
+          <w:sz w:val="20"/>
+          <w:szCs w:val="20"/>
+          <w:lang w:bidi="ar-SA"/>
+        </w:rPr>
+        <w:t>user</w:t>
+      </w:r>
+      <w:r>
+        <w:rPr>
+          <w:rFonts w:ascii="Times New Roman" w:eastAsia="Times New Roman" w:hAnsi="Times New Roman" w:cs="Times New Roman"/>
+          <w:color w:val="auto"/>
+          <w:lang w:bidi="ar-SA"/>
+        </w:rPr>
+        <w:t xml:space="preserve"> to the component </w:t>
+      </w:r>
+      <w:r>
+        <w:rPr>
+          <w:rFonts w:ascii="Courier New" w:eastAsia="Times New Roman" w:hAnsi="Courier New" w:cs="Courier New"/>
+          <w:color w:val="auto"/>
+          <w:sz w:val="20"/>
+          <w:szCs w:val="20"/>
+          <w:lang w:bidi="ar-SA"/>
+        </w:rPr>
+        <w:t>Welcome</w:t>
+      </w:r>
+      <w:r>
+        <w:rPr>
+          <w:rFonts w:ascii="Times New Roman" w:eastAsia="Times New Roman" w:hAnsi="Times New Roman" w:cs="Times New Roman"/>
+          <w:color w:val="auto"/>
+          <w:lang w:bidi="ar-SA"/>
+        </w:rPr>
+        <w:t xml:space="preserve">. Since </w:t>
+      </w:r>
+      <w:r>
+        <w:rPr>
+          <w:rFonts w:ascii="Courier New" w:eastAsia="Times New Roman" w:hAnsi="Courier New" w:cs="Courier New"/>
+          <w:color w:val="auto"/>
+          <w:sz w:val="20"/>
+          <w:szCs w:val="20"/>
+          <w:lang w:bidi="ar-SA"/>
+        </w:rPr>
+        <w:t>Welcome</w:t>
+      </w:r>
+      <w:r>
+        <w:rPr>
+          <w:rFonts w:ascii="Times New Roman" w:eastAsia="Times New Roman" w:hAnsi="Times New Roman" w:cs="Times New Roman"/>
+          <w:color w:val="auto"/>
+          <w:lang w:bidi="ar-SA"/>
+        </w:rPr>
+        <w:t xml:space="preserve"> is a stateless functional component, it has access to this value like so:</w:t>
+      </w:r>
+    </w:p>
+    <w:p>
+      <w:pPr>
+        <w:rPr>
+          <w:rFonts w:ascii="Times New Roman" w:eastAsia="Times New Roman" w:hAnsi="Times New Roman" w:cs="Times New Roman"/>
+          <w:color w:val="auto"/>
+          <w:lang w:bidi="ar-SA"/>
+        </w:rPr>
+      </w:pPr>
+      <w:proofErr w:type="spellStart"/>
+      <w:proofErr w:type="gramStart"/>
+      <w:r>
+        <w:rPr>
+          <w:rFonts w:ascii="Times New Roman" w:eastAsia="Times New Roman" w:hAnsi="Times New Roman" w:cs="Times New Roman"/>
+          <w:color w:val="auto"/>
+          <w:lang w:bidi="ar-SA"/>
+        </w:rPr>
+        <w:t>const</w:t>
+      </w:r>
+      <w:proofErr w:type="spellEnd"/>
+      <w:proofErr w:type="gramEnd"/>
+      <w:r>
+        <w:rPr>
+          <w:rFonts w:ascii="Times New Roman" w:eastAsia="Times New Roman" w:hAnsi="Times New Roman" w:cs="Times New Roman"/>
+          <w:color w:val="auto"/>
+          <w:lang w:bidi="ar-SA"/>
+        </w:rPr>
+        <w:t xml:space="preserve"> Welcome = (props) =&gt; &lt;h1&gt;Hello, {</w:t>
+      </w:r>
+      <w:proofErr w:type="spellStart"/>
+      <w:r>
+        <w:rPr>
+          <w:rFonts w:ascii="Times New Roman" w:eastAsia="Times New Roman" w:hAnsi="Times New Roman" w:cs="Times New Roman"/>
+          <w:color w:val="auto"/>
+          <w:lang w:bidi="ar-SA"/>
+        </w:rPr>
+        <w:t>props.user</w:t>
+      </w:r>
+      <w:proofErr w:type="spellEnd"/>
+      <w:r>
+        <w:rPr>
+          <w:rFonts w:ascii="Times New Roman" w:eastAsia="Times New Roman" w:hAnsi="Times New Roman" w:cs="Times New Roman"/>
+          <w:color w:val="auto"/>
+          <w:lang w:bidi="ar-SA"/>
+        </w:rPr>
+        <w:t>}!&lt;/h1&gt;</w:t>
+      </w:r>
+    </w:p>
+    <w:p>
+      <w:pPr>
+        <w:spacing w:before="100" w:beforeAutospacing="1" w:after="100" w:afterAutospacing="1"/>
+        <w:rPr>
+          <w:rFonts w:ascii="Times New Roman" w:eastAsia="Times New Roman" w:hAnsi="Times New Roman" w:cs="Times New Roman"/>
+          <w:color w:val="auto"/>
+          <w:lang w:bidi="ar-SA"/>
+        </w:rPr>
+      </w:pPr>
+      <w:r>
+        <w:rPr>
+          <w:rFonts w:ascii="Times New Roman" w:eastAsia="Times New Roman" w:hAnsi="Times New Roman" w:cs="Times New Roman"/>
+          <w:color w:val="auto"/>
+          <w:lang w:bidi="ar-SA"/>
+        </w:rPr>
+        <w:t xml:space="preserve">It is standard to call this value </w:t>
+      </w:r>
+      <w:r>
+        <w:rPr>
+          <w:rFonts w:ascii="Courier New" w:eastAsia="Times New Roman" w:hAnsi="Courier New" w:cs="Courier New"/>
+          <w:color w:val="auto"/>
+          <w:sz w:val="20"/>
+          <w:szCs w:val="20"/>
+          <w:lang w:bidi="ar-SA"/>
+        </w:rPr>
+        <w:t>props</w:t>
+      </w:r>
+      <w:r>
+        <w:rPr>
+          <w:rFonts w:ascii="Times New Roman" w:eastAsia="Times New Roman" w:hAnsi="Times New Roman" w:cs="Times New Roman"/>
+          <w:color w:val="auto"/>
+          <w:lang w:bidi="ar-SA"/>
+        </w:rPr>
+        <w:t xml:space="preserve"> and when dealing with stateless functional components, you basically consider it as an argument to a function which returns JSX. You can access the value of the argument in the function body. With class components, you will see this is a little different.</w:t>
+      </w:r>
+    </w:p>
+    <w:p>
+      <w:pPr>
+        <w:pStyle w:val="BodyText"/>
+        <w:rPr>
+          <w:b/>
+          <w:shd w:val="pct15" w:color="auto" w:fill="FFFFFF"/>
+        </w:rPr>
+      </w:pPr>
+      <w:r>
+        <w:rPr>
+          <w:b/>
+          <w:shd w:val="pct15" w:color="auto" w:fill="FFFFFF"/>
+        </w:rPr>
+        <w:t>Pass Array as Props and Read Out as Props</w:t>
+      </w:r>
+    </w:p>
+    <w:p>
+      <w:pPr>
+        <w:spacing w:before="100" w:beforeAutospacing="1" w:after="100" w:afterAutospacing="1"/>
+        <w:rPr>
+          <w:rFonts w:ascii="Times New Roman" w:eastAsia="Times New Roman" w:hAnsi="Times New Roman" w:cs="Times New Roman"/>
+          <w:color w:val="auto"/>
+          <w:lang w:bidi="ar-SA"/>
+        </w:rPr>
+      </w:pPr>
+      <w:r>
+        <w:rPr>
+          <w:rFonts w:ascii="Times New Roman" w:eastAsia="Times New Roman" w:hAnsi="Times New Roman" w:cs="Times New Roman"/>
+          <w:color w:val="auto"/>
+          <w:lang w:bidi="ar-SA"/>
+        </w:rPr>
+        <w:t>To pass an array to a JSX element, it must be treated as JavaScript and wrapped in curly braces.</w:t>
+      </w:r>
+    </w:p>
+    <w:p>
+      <w:pPr>
+        <w:rPr>
+          <w:rFonts w:ascii="Times New Roman" w:eastAsia="Times New Roman" w:hAnsi="Times New Roman" w:cs="Times New Roman"/>
+          <w:color w:val="auto"/>
+          <w:lang w:bidi="ar-SA"/>
+        </w:rPr>
+      </w:pPr>
+      <w:r>
+        <w:rPr>
+          <w:rFonts w:ascii="Times New Roman" w:eastAsia="Times New Roman" w:hAnsi="Times New Roman" w:cs="Times New Roman"/>
+          <w:color w:val="auto"/>
+          <w:lang w:bidi="ar-SA"/>
+        </w:rPr>
+        <w:t>&lt;</w:t>
+      </w:r>
+      <w:proofErr w:type="spellStart"/>
+      <w:r>
+        <w:rPr>
+          <w:rFonts w:ascii="Times New Roman" w:eastAsia="Times New Roman" w:hAnsi="Times New Roman" w:cs="Times New Roman"/>
+          <w:color w:val="auto"/>
+          <w:lang w:bidi="ar-SA"/>
+        </w:rPr>
+        <w:t>ParentComponent</w:t>
+      </w:r>
+      <w:proofErr w:type="spellEnd"/>
+      <w:r>
+        <w:rPr>
+          <w:rFonts w:ascii="Times New Roman" w:eastAsia="Times New Roman" w:hAnsi="Times New Roman" w:cs="Times New Roman"/>
+          <w:color w:val="auto"/>
+          <w:lang w:bidi="ar-SA"/>
+        </w:rPr>
+        <w:t>&gt;</w:t>
+      </w:r>
+      <w:r>
+        <w:rPr>
+          <w:rFonts w:ascii="Times New Roman" w:eastAsia="Times New Roman" w:hAnsi="Times New Roman" w:cs="Times New Roman"/>
+          <w:color w:val="auto"/>
+          <w:lang w:bidi="ar-SA"/>
+        </w:rPr>
+        <w:br/>
+        <w:t>  &lt;</w:t>
+      </w:r>
+      <w:proofErr w:type="spellStart"/>
+      <w:r>
+        <w:rPr>
+          <w:rFonts w:ascii="Times New Roman" w:eastAsia="Times New Roman" w:hAnsi="Times New Roman" w:cs="Times New Roman"/>
+          <w:color w:val="auto"/>
+          <w:lang w:bidi="ar-SA"/>
+        </w:rPr>
+        <w:t>ChildComponent</w:t>
+      </w:r>
+      <w:proofErr w:type="spellEnd"/>
+      <w:r>
+        <w:rPr>
+          <w:rFonts w:ascii="Times New Roman" w:eastAsia="Times New Roman" w:hAnsi="Times New Roman" w:cs="Times New Roman"/>
+          <w:color w:val="auto"/>
+          <w:lang w:bidi="ar-SA"/>
+        </w:rPr>
+        <w:t xml:space="preserve"> </w:t>
+      </w:r>
+      <w:proofErr w:type="spellStart"/>
+      <w:r>
+        <w:rPr>
+          <w:rFonts w:ascii="Times New Roman" w:eastAsia="Times New Roman" w:hAnsi="Times New Roman" w:cs="Times New Roman"/>
+          <w:color w:val="auto"/>
+          <w:lang w:bidi="ar-SA"/>
+        </w:rPr>
+        <w:t>colors</w:t>
+      </w:r>
+      <w:proofErr w:type="spellEnd"/>
+      <w:proofErr w:type="gramStart"/>
+      <w:r>
+        <w:rPr>
+          <w:rFonts w:ascii="Times New Roman" w:eastAsia="Times New Roman" w:hAnsi="Times New Roman" w:cs="Times New Roman"/>
+          <w:color w:val="auto"/>
+          <w:lang w:bidi="ar-SA"/>
+        </w:rPr>
+        <w:t>={</w:t>
+      </w:r>
+      <w:proofErr w:type="gramEnd"/>
+      <w:r>
+        <w:rPr>
+          <w:rFonts w:ascii="Times New Roman" w:eastAsia="Times New Roman" w:hAnsi="Times New Roman" w:cs="Times New Roman"/>
+          <w:color w:val="auto"/>
+          <w:lang w:bidi="ar-SA"/>
+        </w:rPr>
+        <w:t>["green", "blue", "red"]} /&gt;</w:t>
+      </w:r>
+      <w:r>
+        <w:rPr>
+          <w:rFonts w:ascii="Times New Roman" w:eastAsia="Times New Roman" w:hAnsi="Times New Roman" w:cs="Times New Roman"/>
+          <w:color w:val="auto"/>
+          <w:lang w:bidi="ar-SA"/>
+        </w:rPr>
+        <w:br/>
+        <w:t>&lt;/</w:t>
+      </w:r>
+      <w:proofErr w:type="spellStart"/>
+      <w:r>
+        <w:rPr>
+          <w:rFonts w:ascii="Times New Roman" w:eastAsia="Times New Roman" w:hAnsi="Times New Roman" w:cs="Times New Roman"/>
+          <w:color w:val="auto"/>
+          <w:lang w:bidi="ar-SA"/>
+        </w:rPr>
+        <w:t>ParentComponent</w:t>
+      </w:r>
+      <w:proofErr w:type="spellEnd"/>
+      <w:r>
+        <w:rPr>
+          <w:rFonts w:ascii="Times New Roman" w:eastAsia="Times New Roman" w:hAnsi="Times New Roman" w:cs="Times New Roman"/>
+          <w:color w:val="auto"/>
+          <w:lang w:bidi="ar-SA"/>
+        </w:rPr>
+        <w:t>&gt;</w:t>
+      </w:r>
+    </w:p>
+    <w:p>
+      <w:pPr>
+        <w:spacing w:before="100" w:beforeAutospacing="1" w:after="100" w:afterAutospacing="1"/>
+        <w:rPr>
+          <w:rFonts w:ascii="Times New Roman" w:eastAsia="Times New Roman" w:hAnsi="Times New Roman" w:cs="Times New Roman"/>
+          <w:color w:val="auto"/>
+          <w:lang w:bidi="ar-SA"/>
+        </w:rPr>
+      </w:pPr>
+      <w:r>
+        <w:rPr>
+          <w:rFonts w:ascii="Times New Roman" w:eastAsia="Times New Roman" w:hAnsi="Times New Roman" w:cs="Times New Roman"/>
+          <w:color w:val="auto"/>
+          <w:lang w:bidi="ar-SA"/>
+        </w:rPr>
+        <w:t xml:space="preserve">The child component then has access to the array property </w:t>
+      </w:r>
+      <w:proofErr w:type="spellStart"/>
+      <w:r>
+        <w:rPr>
+          <w:rFonts w:ascii="Courier New" w:eastAsia="Times New Roman" w:hAnsi="Courier New" w:cs="Courier New"/>
+          <w:color w:val="auto"/>
+          <w:sz w:val="20"/>
+          <w:szCs w:val="20"/>
+          <w:lang w:bidi="ar-SA"/>
+        </w:rPr>
+        <w:t>colors</w:t>
+      </w:r>
+      <w:proofErr w:type="spellEnd"/>
+      <w:r>
+        <w:rPr>
+          <w:rFonts w:ascii="Times New Roman" w:eastAsia="Times New Roman" w:hAnsi="Times New Roman" w:cs="Times New Roman"/>
+          <w:color w:val="auto"/>
+          <w:lang w:bidi="ar-SA"/>
+        </w:rPr>
+        <w:t xml:space="preserve">. Array methods such as </w:t>
+      </w:r>
+      <w:proofErr w:type="gramStart"/>
+      <w:r>
+        <w:rPr>
+          <w:rFonts w:ascii="Courier New" w:eastAsia="Times New Roman" w:hAnsi="Courier New" w:cs="Courier New"/>
+          <w:color w:val="auto"/>
+          <w:sz w:val="20"/>
+          <w:szCs w:val="20"/>
+          <w:lang w:bidi="ar-SA"/>
+        </w:rPr>
+        <w:t>join(</w:t>
+      </w:r>
+      <w:proofErr w:type="gramEnd"/>
+      <w:r>
+        <w:rPr>
+          <w:rFonts w:ascii="Courier New" w:eastAsia="Times New Roman" w:hAnsi="Courier New" w:cs="Courier New"/>
+          <w:color w:val="auto"/>
+          <w:sz w:val="20"/>
+          <w:szCs w:val="20"/>
+          <w:lang w:bidi="ar-SA"/>
+        </w:rPr>
+        <w:t>)</w:t>
+      </w:r>
+      <w:r>
+        <w:rPr>
+          <w:rFonts w:ascii="Times New Roman" w:eastAsia="Times New Roman" w:hAnsi="Times New Roman" w:cs="Times New Roman"/>
+          <w:color w:val="auto"/>
+          <w:lang w:bidi="ar-SA"/>
+        </w:rPr>
+        <w:t xml:space="preserve"> can be used when accessing the property.</w:t>
+      </w:r>
+    </w:p>
+    <w:p>
+      <w:pPr>
+        <w:spacing w:before="100" w:beforeAutospacing="1" w:after="100" w:afterAutospacing="1"/>
+        <w:rPr>
+          <w:rFonts w:ascii="Times New Roman" w:eastAsia="Times New Roman" w:hAnsi="Times New Roman" w:cs="Times New Roman"/>
+          <w:color w:val="auto"/>
+          <w:lang w:bidi="ar-SA"/>
+        </w:rPr>
+      </w:pPr>
+      <w:proofErr w:type="spellStart"/>
+      <w:proofErr w:type="gramStart"/>
+      <w:r>
+        <w:rPr>
+          <w:rFonts w:ascii="Courier New" w:eastAsia="Times New Roman" w:hAnsi="Courier New" w:cs="Courier New"/>
+          <w:color w:val="auto"/>
+          <w:sz w:val="20"/>
+          <w:szCs w:val="20"/>
+          <w:lang w:bidi="ar-SA"/>
+        </w:rPr>
+        <w:t>const</w:t>
+      </w:r>
+      <w:proofErr w:type="spellEnd"/>
+      <w:proofErr w:type="gramEnd"/>
+      <w:r>
+        <w:rPr>
+          <w:rFonts w:ascii="Courier New" w:eastAsia="Times New Roman" w:hAnsi="Courier New" w:cs="Courier New"/>
+          <w:color w:val="auto"/>
+          <w:sz w:val="20"/>
+          <w:szCs w:val="20"/>
+          <w:lang w:bidi="ar-SA"/>
+        </w:rPr>
+        <w:t xml:space="preserve"> </w:t>
+      </w:r>
+      <w:proofErr w:type="spellStart"/>
+      <w:r>
+        <w:rPr>
+          <w:rFonts w:ascii="Courier New" w:eastAsia="Times New Roman" w:hAnsi="Courier New" w:cs="Courier New"/>
+          <w:color w:val="auto"/>
+          <w:sz w:val="20"/>
+          <w:szCs w:val="20"/>
+          <w:lang w:bidi="ar-SA"/>
+        </w:rPr>
+        <w:t>ChildComponent</w:t>
+      </w:r>
+      <w:proofErr w:type="spellEnd"/>
+      <w:r>
+        <w:rPr>
+          <w:rFonts w:ascii="Courier New" w:eastAsia="Times New Roman" w:hAnsi="Courier New" w:cs="Courier New"/>
+          <w:color w:val="auto"/>
+          <w:sz w:val="20"/>
+          <w:szCs w:val="20"/>
+          <w:lang w:bidi="ar-SA"/>
+        </w:rPr>
+        <w:t xml:space="preserve"> = (props) =&gt; &lt;p&gt;{</w:t>
+      </w:r>
+      <w:proofErr w:type="spellStart"/>
+      <w:r>
+        <w:rPr>
+          <w:rFonts w:ascii="Courier New" w:eastAsia="Times New Roman" w:hAnsi="Courier New" w:cs="Courier New"/>
+          <w:color w:val="auto"/>
+          <w:sz w:val="20"/>
+          <w:szCs w:val="20"/>
+          <w:lang w:bidi="ar-SA"/>
+        </w:rPr>
+        <w:t>props.colors.join</w:t>
+      </w:r>
+      <w:proofErr w:type="spellEnd"/>
+      <w:r>
+        <w:rPr>
+          <w:rFonts w:ascii="Courier New" w:eastAsia="Times New Roman" w:hAnsi="Courier New" w:cs="Courier New"/>
+          <w:color w:val="auto"/>
+          <w:sz w:val="20"/>
+          <w:szCs w:val="20"/>
+          <w:lang w:bidi="ar-SA"/>
+        </w:rPr>
+        <w:t>(', ')}&lt;/p&gt;</w:t>
+      </w:r>
+    </w:p>
+    <w:p>
+      <w:pPr>
+        <w:spacing w:before="100" w:beforeAutospacing="1" w:after="100" w:afterAutospacing="1"/>
+        <w:rPr>
+          <w:rFonts w:ascii="Times New Roman" w:eastAsia="Times New Roman" w:hAnsi="Times New Roman" w:cs="Times New Roman"/>
+          <w:color w:val="auto"/>
+          <w:lang w:bidi="ar-SA"/>
+        </w:rPr>
+      </w:pPr>
+      <w:r>
+        <w:rPr>
+          <w:rFonts w:ascii="Times New Roman" w:eastAsia="Times New Roman" w:hAnsi="Times New Roman" w:cs="Times New Roman"/>
+          <w:color w:val="auto"/>
+          <w:lang w:bidi="ar-SA"/>
+        </w:rPr>
+        <w:t xml:space="preserve">This will join all </w:t>
+      </w:r>
+      <w:proofErr w:type="spellStart"/>
+      <w:r>
+        <w:rPr>
+          <w:rFonts w:ascii="Courier New" w:eastAsia="Times New Roman" w:hAnsi="Courier New" w:cs="Courier New"/>
+          <w:color w:val="auto"/>
+          <w:sz w:val="20"/>
+          <w:szCs w:val="20"/>
+          <w:lang w:bidi="ar-SA"/>
+        </w:rPr>
+        <w:t>colors</w:t>
+      </w:r>
+      <w:proofErr w:type="spellEnd"/>
+      <w:r>
+        <w:rPr>
+          <w:rFonts w:ascii="Times New Roman" w:eastAsia="Times New Roman" w:hAnsi="Times New Roman" w:cs="Times New Roman"/>
+          <w:color w:val="auto"/>
+          <w:lang w:bidi="ar-SA"/>
+        </w:rPr>
+        <w:t xml:space="preserve"> array items into a comma separated string and produce:</w:t>
+      </w:r>
+    </w:p>
+    <w:p>
+      <w:pPr>
+        <w:spacing w:before="100" w:beforeAutospacing="1" w:after="100" w:afterAutospacing="1"/>
+        <w:rPr>
+          <w:rFonts w:ascii="Times New Roman" w:eastAsia="Times New Roman" w:hAnsi="Times New Roman" w:cs="Times New Roman"/>
+          <w:color w:val="auto"/>
+          <w:lang w:bidi="ar-SA"/>
+        </w:rPr>
+      </w:pPr>
+      <w:r>
+        <w:rPr>
+          <w:rFonts w:ascii="Courier New" w:eastAsia="Times New Roman" w:hAnsi="Courier New" w:cs="Courier New"/>
+          <w:color w:val="auto"/>
+          <w:sz w:val="20"/>
+          <w:szCs w:val="20"/>
+          <w:lang w:bidi="ar-SA"/>
+        </w:rPr>
+        <w:t>&lt;p&gt;green, blue, red&lt;/p&gt;</w:t>
+      </w:r>
+    </w:p>
+    <w:p>
+      <w:pPr>
+        <w:spacing w:before="100" w:beforeAutospacing="1" w:after="100" w:afterAutospacing="1"/>
+        <w:rPr>
+          <w:rFonts w:ascii="Times New Roman" w:eastAsia="Times New Roman" w:hAnsi="Times New Roman" w:cs="Times New Roman"/>
+          <w:color w:val="auto"/>
+          <w:lang w:bidi="ar-SA"/>
+        </w:rPr>
+      </w:pPr>
+      <w:r>
+        <w:rPr>
+          <w:rFonts w:ascii="Times New Roman" w:eastAsia="Times New Roman" w:hAnsi="Times New Roman" w:cs="Times New Roman"/>
+          <w:color w:val="auto"/>
+          <w:lang w:bidi="ar-SA"/>
+        </w:rPr>
+        <w:t>Later, we will learn about other common methods to render arrays of data in React.</w:t>
+      </w:r>
+    </w:p>
+    <w:p>
+      <w:pPr>
+        <w:pStyle w:val="BodyText"/>
+        <w:rPr>
+          <w:b/>
+          <w:shd w:val="pct15" w:color="auto" w:fill="FFFFFF"/>
+        </w:rPr>
+      </w:pPr>
+      <w:proofErr w:type="spellStart"/>
+      <w:r>
+        <w:rPr>
+          <w:b/>
+          <w:shd w:val="pct15" w:color="auto" w:fill="FFFFFF"/>
+        </w:rPr>
+        <w:t>DefaultProps</w:t>
+      </w:r>
+      <w:proofErr w:type="spellEnd"/>
+    </w:p>
+    <w:p>
+      <w:pPr>
+        <w:pStyle w:val="BodyText"/>
+        <w:rPr>
+          <w:shd w:val="pct15" w:color="auto" w:fill="FFFFFF"/>
+        </w:rPr>
+      </w:pPr>
+      <w:r>
+        <w:lastRenderedPageBreak/>
+        <w:t xml:space="preserve">React also has an option to set default props. You can assign default props to a component as a property on the component itself and React assigns the default prop if necessary. This allows you to specify what a prop value should be if no value is explicitly provided. For example, if you declare </w:t>
+      </w:r>
+      <w:proofErr w:type="spellStart"/>
+      <w:r>
+        <w:rPr>
+          <w:rStyle w:val="HTMLCode"/>
+          <w:rFonts w:eastAsia="Noto Sans CJK SC Regular"/>
+        </w:rPr>
+        <w:t>MyComponent.defaultProps</w:t>
+      </w:r>
+      <w:proofErr w:type="spellEnd"/>
+      <w:r>
+        <w:rPr>
+          <w:rStyle w:val="HTMLCode"/>
+          <w:rFonts w:eastAsia="Noto Sans CJK SC Regular"/>
+        </w:rPr>
+        <w:t xml:space="preserve"> = </w:t>
+      </w:r>
+      <w:proofErr w:type="gramStart"/>
+      <w:r>
+        <w:rPr>
+          <w:rStyle w:val="HTMLCode"/>
+          <w:rFonts w:eastAsia="Noto Sans CJK SC Regular"/>
+        </w:rPr>
+        <w:t>{ location</w:t>
+      </w:r>
+      <w:proofErr w:type="gramEnd"/>
+      <w:r>
+        <w:rPr>
+          <w:rStyle w:val="HTMLCode"/>
+          <w:rFonts w:eastAsia="Noto Sans CJK SC Regular"/>
+        </w:rPr>
+        <w:t>: 'San Francisco' }</w:t>
+      </w:r>
+      <w:r>
+        <w:t xml:space="preserve">, you have defined a location prop that's set to the string </w:t>
+      </w:r>
+      <w:r>
+        <w:rPr>
+          <w:rStyle w:val="HTMLCode"/>
+          <w:rFonts w:eastAsia="Noto Sans CJK SC Regular"/>
+        </w:rPr>
+        <w:t>San Francisco</w:t>
+      </w:r>
+      <w:r>
+        <w:t xml:space="preserve">, unless you specify otherwise. React assigns default props if props are undefined, but if you pass </w:t>
+      </w:r>
+      <w:r>
+        <w:rPr>
+          <w:rStyle w:val="HTMLCode"/>
+          <w:rFonts w:eastAsia="Noto Sans CJK SC Regular"/>
+        </w:rPr>
+        <w:t>null</w:t>
+      </w:r>
+      <w:r>
+        <w:t xml:space="preserve"> as the value for a prop, it will remain </w:t>
+      </w:r>
+      <w:r>
+        <w:rPr>
+          <w:rStyle w:val="HTMLCode"/>
+          <w:rFonts w:eastAsia="Noto Sans CJK SC Regular"/>
+        </w:rPr>
+        <w:t>null</w:t>
+      </w:r>
+      <w:r>
+        <w:t>.</w:t>
+      </w:r>
+      <w:bookmarkStart w:id="0" w:name="_GoBack"/>
+      <w:bookmarkEnd w:id="0"/>
+    </w:p>
+    <w:p>
+      <w:pPr>
+        <w:pStyle w:val="BodyText"/>
+        <w:rPr>
+          <w:shd w:val="pct15" w:color="auto" w:fill="FFFFFF"/>
+        </w:rPr>
+      </w:pPr>
+    </w:p>
+    <w:p>
+      <w:pPr>
+        <w:pStyle w:val="BodyText"/>
+        <w:rPr>
           <w:shd w:val="pct15" w:color="auto" w:fill="FFFFFF"/>
         </w:rPr>
       </w:pPr>
@@ -4556,8 +5377,6 @@
       <w:r>
         <w:t>Rendering ES6 style class components within other components is no different than rendering the simple components you used in the last few challenges. You can render JSX elements, stateless functional components, and ES6 class components within other components.</w:t>
       </w:r>
-      <w:bookmarkStart w:id="0" w:name="_GoBack"/>
-      <w:bookmarkEnd w:id="0"/>
     </w:p>
     <w:p>
       <w:pPr>
@@ -12908,37 +13727,403 @@
       <w:pPr>
         <w:rPr>
           <w:b/>
-          <w:bCs/>
-          <w:u w:val="single"/>
-          <w:shd w:val="pct15" w:color="auto" w:fill="FFFFFF"/>
-        </w:rPr>
-      </w:pPr>
-      <w:proofErr w:type="spellStart"/>
-      <w:r>
+          <w:shd w:val="pct15" w:color="auto" w:fill="FFFFFF"/>
+          <w:lang w:bidi="ar-SA"/>
+        </w:rPr>
+      </w:pPr>
+      <w:proofErr w:type="spellStart"/>
+      <w:proofErr w:type="gramStart"/>
+      <w:r>
+        <w:rPr>
+          <w:b/>
+          <w:shd w:val="pct15" w:color="auto" w:fill="FFFFFF"/>
+          <w:lang w:bidi="ar-SA"/>
+        </w:rPr>
+        <w:t>ReactDOM.render</w:t>
+      </w:r>
+      <w:proofErr w:type="spellEnd"/>
+      <w:r>
+        <w:rPr>
+          <w:b/>
+          <w:shd w:val="pct15" w:color="auto" w:fill="FFFFFF"/>
+          <w:lang w:bidi="ar-SA"/>
+        </w:rPr>
+        <w:t>()</w:t>
+      </w:r>
+      <w:proofErr w:type="gramEnd"/>
+    </w:p>
+    <w:p>
+      <w:pPr>
+        <w:spacing w:before="100" w:beforeAutospacing="1" w:after="100" w:afterAutospacing="1"/>
+        <w:rPr>
+          <w:rFonts w:ascii="Times New Roman" w:eastAsia="Times New Roman" w:hAnsi="Times New Roman" w:cs="Times New Roman"/>
+          <w:color w:val="auto"/>
+          <w:lang w:bidi="ar-SA"/>
+        </w:rPr>
+      </w:pPr>
+      <w:proofErr w:type="spellStart"/>
+      <w:proofErr w:type="gramStart"/>
+      <w:r>
+        <w:rPr>
+          <w:rFonts w:ascii="Courier New" w:eastAsia="Times New Roman" w:hAnsi="Courier New" w:cs="Courier New"/>
+          <w:color w:val="auto"/>
+          <w:sz w:val="20"/>
+          <w:szCs w:val="20"/>
+          <w:lang w:bidi="ar-SA"/>
+        </w:rPr>
+        <w:t>ReactDOM.render</w:t>
+      </w:r>
+      <w:proofErr w:type="spellEnd"/>
+      <w:r>
+        <w:rPr>
+          <w:rFonts w:ascii="Courier New" w:eastAsia="Times New Roman" w:hAnsi="Courier New" w:cs="Courier New"/>
+          <w:color w:val="auto"/>
+          <w:sz w:val="20"/>
+          <w:szCs w:val="20"/>
+          <w:lang w:bidi="ar-SA"/>
+        </w:rPr>
+        <w:t>(</w:t>
+      </w:r>
+      <w:proofErr w:type="spellStart"/>
+      <w:proofErr w:type="gramEnd"/>
+      <w:r>
+        <w:rPr>
+          <w:rFonts w:ascii="Courier New" w:eastAsia="Times New Roman" w:hAnsi="Courier New" w:cs="Courier New"/>
+          <w:color w:val="auto"/>
+          <w:sz w:val="20"/>
+          <w:szCs w:val="20"/>
+          <w:lang w:bidi="ar-SA"/>
+        </w:rPr>
+        <w:t>componentToRender</w:t>
+      </w:r>
+      <w:proofErr w:type="spellEnd"/>
+      <w:r>
+        <w:rPr>
+          <w:rFonts w:ascii="Courier New" w:eastAsia="Times New Roman" w:hAnsi="Courier New" w:cs="Courier New"/>
+          <w:color w:val="auto"/>
+          <w:sz w:val="20"/>
+          <w:szCs w:val="20"/>
+          <w:lang w:bidi="ar-SA"/>
+        </w:rPr>
+        <w:t xml:space="preserve">, </w:t>
+      </w:r>
+      <w:proofErr w:type="spellStart"/>
+      <w:r>
+        <w:rPr>
+          <w:rFonts w:ascii="Courier New" w:eastAsia="Times New Roman" w:hAnsi="Courier New" w:cs="Courier New"/>
+          <w:color w:val="auto"/>
+          <w:sz w:val="20"/>
+          <w:szCs w:val="20"/>
+          <w:lang w:bidi="ar-SA"/>
+        </w:rPr>
+        <w:t>targetNode</w:t>
+      </w:r>
+      <w:proofErr w:type="spellEnd"/>
+      <w:r>
+        <w:rPr>
+          <w:rFonts w:ascii="Courier New" w:eastAsia="Times New Roman" w:hAnsi="Courier New" w:cs="Courier New"/>
+          <w:color w:val="auto"/>
+          <w:sz w:val="20"/>
+          <w:szCs w:val="20"/>
+          <w:lang w:bidi="ar-SA"/>
+        </w:rPr>
+        <w:t>)</w:t>
+      </w:r>
+      <w:r>
+        <w:rPr>
+          <w:rFonts w:ascii="Times New Roman" w:eastAsia="Times New Roman" w:hAnsi="Times New Roman" w:cs="Times New Roman"/>
+          <w:color w:val="auto"/>
+          <w:lang w:bidi="ar-SA"/>
+        </w:rPr>
+        <w:t>. The first argument is the React component that you want to render. The second argument is the DOM node that you want to render that component within.</w:t>
+      </w:r>
+      <w:r>
+        <w:rPr>
+          <w:rFonts w:ascii="Times New Roman" w:eastAsia="Times New Roman" w:hAnsi="Times New Roman" w:cs="Times New Roman"/>
+          <w:color w:val="auto"/>
+          <w:lang w:bidi="ar-SA"/>
+        </w:rPr>
+        <w:t xml:space="preserve"> </w:t>
+      </w:r>
+    </w:p>
+    <w:p>
+      <w:pPr>
+        <w:spacing w:before="100" w:beforeAutospacing="1" w:after="100" w:afterAutospacing="1"/>
+        <w:rPr>
+          <w:rFonts w:ascii="Times New Roman" w:eastAsia="Times New Roman" w:hAnsi="Times New Roman" w:cs="Times New Roman"/>
+          <w:color w:val="auto"/>
+          <w:lang w:bidi="ar-SA"/>
+        </w:rPr>
+      </w:pPr>
+      <w:r>
+        <w:rPr>
+          <w:rFonts w:ascii="Times New Roman" w:eastAsia="Times New Roman" w:hAnsi="Times New Roman" w:cs="Times New Roman"/>
+          <w:color w:val="auto"/>
+          <w:lang w:bidi="ar-SA"/>
+        </w:rPr>
+        <w:lastRenderedPageBreak/>
+        <w:t xml:space="preserve">React components are passed into </w:t>
+      </w:r>
+      <w:proofErr w:type="spellStart"/>
+      <w:proofErr w:type="gramStart"/>
+      <w:r>
+        <w:rPr>
+          <w:rFonts w:ascii="Courier New" w:eastAsia="Times New Roman" w:hAnsi="Courier New" w:cs="Courier New"/>
+          <w:color w:val="auto"/>
+          <w:sz w:val="20"/>
+          <w:szCs w:val="20"/>
+          <w:lang w:bidi="ar-SA"/>
+        </w:rPr>
+        <w:t>ReactDOM.render</w:t>
+      </w:r>
+      <w:proofErr w:type="spellEnd"/>
+      <w:r>
+        <w:rPr>
+          <w:rFonts w:ascii="Courier New" w:eastAsia="Times New Roman" w:hAnsi="Courier New" w:cs="Courier New"/>
+          <w:color w:val="auto"/>
+          <w:sz w:val="20"/>
+          <w:szCs w:val="20"/>
+          <w:lang w:bidi="ar-SA"/>
+        </w:rPr>
+        <w:t>(</w:t>
+      </w:r>
+      <w:proofErr w:type="gramEnd"/>
+      <w:r>
+        <w:rPr>
+          <w:rFonts w:ascii="Courier New" w:eastAsia="Times New Roman" w:hAnsi="Courier New" w:cs="Courier New"/>
+          <w:color w:val="auto"/>
+          <w:sz w:val="20"/>
+          <w:szCs w:val="20"/>
+          <w:lang w:bidi="ar-SA"/>
+        </w:rPr>
+        <w:t>)</w:t>
+      </w:r>
+      <w:r>
+        <w:rPr>
+          <w:rFonts w:ascii="Times New Roman" w:eastAsia="Times New Roman" w:hAnsi="Times New Roman" w:cs="Times New Roman"/>
+          <w:color w:val="auto"/>
+          <w:lang w:bidi="ar-SA"/>
+        </w:rPr>
+        <w:t xml:space="preserve"> a little differently than JSX elements. For JSX elements, you pass in the name of the element that you want to render. However, for React components, you need to use the same syntax as if you were rendering a nested component, for example </w:t>
+      </w:r>
+      <w:proofErr w:type="spellStart"/>
+      <w:proofErr w:type="gramStart"/>
+      <w:r>
+        <w:rPr>
+          <w:rFonts w:ascii="Courier New" w:eastAsia="Times New Roman" w:hAnsi="Courier New" w:cs="Courier New"/>
+          <w:color w:val="auto"/>
+          <w:sz w:val="20"/>
+          <w:szCs w:val="20"/>
+          <w:lang w:bidi="ar-SA"/>
+        </w:rPr>
+        <w:t>ReactDOM.render</w:t>
+      </w:r>
+      <w:proofErr w:type="spellEnd"/>
+      <w:r>
+        <w:rPr>
+          <w:rFonts w:ascii="Courier New" w:eastAsia="Times New Roman" w:hAnsi="Courier New" w:cs="Courier New"/>
+          <w:color w:val="auto"/>
+          <w:sz w:val="20"/>
+          <w:szCs w:val="20"/>
+          <w:lang w:bidi="ar-SA"/>
+        </w:rPr>
+        <w:t>(</w:t>
+      </w:r>
+      <w:proofErr w:type="gramEnd"/>
+      <w:r>
+        <w:rPr>
+          <w:rFonts w:ascii="Courier New" w:eastAsia="Times New Roman" w:hAnsi="Courier New" w:cs="Courier New"/>
+          <w:color w:val="auto"/>
+          <w:sz w:val="20"/>
+          <w:szCs w:val="20"/>
+          <w:lang w:bidi="ar-SA"/>
+        </w:rPr>
+        <w:t>&lt;</w:t>
+      </w:r>
+      <w:proofErr w:type="spellStart"/>
+      <w:r>
+        <w:rPr>
+          <w:rFonts w:ascii="Courier New" w:eastAsia="Times New Roman" w:hAnsi="Courier New" w:cs="Courier New"/>
+          <w:color w:val="auto"/>
+          <w:sz w:val="20"/>
+          <w:szCs w:val="20"/>
+          <w:lang w:bidi="ar-SA"/>
+        </w:rPr>
+        <w:t>ComponentToRender</w:t>
+      </w:r>
+      <w:proofErr w:type="spellEnd"/>
+      <w:r>
+        <w:rPr>
+          <w:rFonts w:ascii="Courier New" w:eastAsia="Times New Roman" w:hAnsi="Courier New" w:cs="Courier New"/>
+          <w:color w:val="auto"/>
+          <w:sz w:val="20"/>
+          <w:szCs w:val="20"/>
+          <w:lang w:bidi="ar-SA"/>
+        </w:rPr>
+        <w:t xml:space="preserve"> /&gt;, </w:t>
+      </w:r>
+      <w:proofErr w:type="spellStart"/>
+      <w:r>
+        <w:rPr>
+          <w:rFonts w:ascii="Courier New" w:eastAsia="Times New Roman" w:hAnsi="Courier New" w:cs="Courier New"/>
+          <w:color w:val="auto"/>
+          <w:sz w:val="20"/>
+          <w:szCs w:val="20"/>
+          <w:lang w:bidi="ar-SA"/>
+        </w:rPr>
+        <w:t>targetNode</w:t>
+      </w:r>
+      <w:proofErr w:type="spellEnd"/>
+      <w:r>
+        <w:rPr>
+          <w:rFonts w:ascii="Courier New" w:eastAsia="Times New Roman" w:hAnsi="Courier New" w:cs="Courier New"/>
+          <w:color w:val="auto"/>
+          <w:sz w:val="20"/>
+          <w:szCs w:val="20"/>
+          <w:lang w:bidi="ar-SA"/>
+        </w:rPr>
+        <w:t>)</w:t>
+      </w:r>
+      <w:r>
+        <w:rPr>
+          <w:rFonts w:ascii="Times New Roman" w:eastAsia="Times New Roman" w:hAnsi="Times New Roman" w:cs="Times New Roman"/>
+          <w:color w:val="auto"/>
+          <w:lang w:bidi="ar-SA"/>
+        </w:rPr>
+        <w:t>. You use this syntax for both ES6 class components and functional components.</w:t>
+      </w:r>
+      <w:r>
+        <w:rPr>
+          <w:rFonts w:ascii="Times New Roman" w:eastAsia="Times New Roman" w:hAnsi="Times New Roman" w:cs="Times New Roman"/>
+          <w:color w:val="auto"/>
+          <w:lang w:bidi="ar-SA"/>
+        </w:rPr>
+        <w:t xml:space="preserve"> </w:t>
+      </w:r>
+      <w:proofErr w:type="spellStart"/>
+      <w:r>
+        <w:rPr>
+          <w:rFonts w:ascii="Times New Roman" w:eastAsia="Times New Roman" w:hAnsi="Times New Roman" w:cs="Times New Roman"/>
+          <w:color w:val="auto"/>
+          <w:lang w:bidi="ar-SA"/>
+        </w:rPr>
+        <w:t>TargetNote</w:t>
+      </w:r>
+      <w:proofErr w:type="spellEnd"/>
+      <w:r>
+        <w:rPr>
+          <w:rFonts w:ascii="Times New Roman" w:eastAsia="Times New Roman" w:hAnsi="Times New Roman" w:cs="Times New Roman"/>
+          <w:color w:val="auto"/>
+          <w:lang w:bidi="ar-SA"/>
+        </w:rPr>
+        <w:t xml:space="preserve"> is found using </w:t>
+      </w:r>
+      <w:proofErr w:type="spellStart"/>
+      <w:proofErr w:type="gramStart"/>
+      <w:r>
+        <w:rPr>
+          <w:rFonts w:ascii="Times New Roman" w:eastAsia="Times New Roman" w:hAnsi="Times New Roman" w:cs="Times New Roman"/>
+          <w:color w:val="auto"/>
+          <w:lang w:bidi="ar-SA"/>
+        </w:rPr>
+        <w:t>document.getElementById</w:t>
+      </w:r>
+      <w:proofErr w:type="spellEnd"/>
+      <w:r>
+        <w:rPr>
+          <w:rFonts w:ascii="Times New Roman" w:eastAsia="Times New Roman" w:hAnsi="Times New Roman" w:cs="Times New Roman"/>
+          <w:color w:val="auto"/>
+          <w:lang w:bidi="ar-SA"/>
+        </w:rPr>
+        <w:t>(</w:t>
+      </w:r>
+      <w:proofErr w:type="gramEnd"/>
+      <w:r>
+        <w:rPr>
+          <w:rFonts w:ascii="Times New Roman" w:eastAsia="Times New Roman" w:hAnsi="Times New Roman" w:cs="Times New Roman"/>
+          <w:color w:val="auto"/>
+          <w:lang w:bidi="ar-SA"/>
+        </w:rPr>
+        <w:t>“</w:t>
+      </w:r>
+      <w:proofErr w:type="spellStart"/>
+      <w:r>
+        <w:rPr>
+          <w:rFonts w:ascii="Times New Roman" w:eastAsia="Times New Roman" w:hAnsi="Times New Roman" w:cs="Times New Roman"/>
+          <w:color w:val="auto"/>
+          <w:lang w:bidi="ar-SA"/>
+        </w:rPr>
+        <w:t>id_name</w:t>
+      </w:r>
+      <w:proofErr w:type="spellEnd"/>
+      <w:r>
+        <w:rPr>
+          <w:rFonts w:ascii="Times New Roman" w:eastAsia="Times New Roman" w:hAnsi="Times New Roman" w:cs="Times New Roman"/>
+          <w:color w:val="auto"/>
+          <w:lang w:bidi="ar-SA"/>
+        </w:rPr>
+        <w:t>”);</w:t>
+      </w:r>
+    </w:p>
+    <w:p>
+      <w:pPr>
+        <w:rPr>
+          <w:shd w:val="pct15" w:color="auto" w:fill="FFFFFF"/>
+          <w:lang w:bidi="ar-SA"/>
+        </w:rPr>
+      </w:pPr>
+    </w:p>
+    <w:p>
+      <w:pPr>
+        <w:rPr>
+          <w:shd w:val="pct15" w:color="auto" w:fill="FFFFFF"/>
+          <w:lang w:bidi="ar-SA"/>
+        </w:rPr>
+      </w:pPr>
+    </w:p>
+    <w:p>
+      <w:pPr>
+        <w:rPr>
+          <w:shd w:val="pct15" w:color="auto" w:fill="FFFFFF"/>
+          <w:lang w:bidi="ar-SA"/>
+        </w:rPr>
+      </w:pPr>
+    </w:p>
+    <w:p>
+      <w:pPr>
         <w:rPr>
           <w:b/>
           <w:bCs/>
           <w:u w:val="single"/>
           <w:shd w:val="pct15" w:color="auto" w:fill="FFFFFF"/>
         </w:rPr>
-        <w:t>Redux</w:t>
-      </w:r>
-      <w:proofErr w:type="spellEnd"/>
-    </w:p>
-    <w:p>
-      <w:pPr>
+      </w:pPr>
+      <w:proofErr w:type="spellStart"/>
+      <w:r>
         <w:rPr>
           <w:b/>
           <w:bCs/>
-          <w:shd w:val="pct15" w:color="auto" w:fill="FFFFFF"/>
-        </w:rPr>
-      </w:pPr>
-      <w:r>
+          <w:u w:val="single"/>
+          <w:shd w:val="pct15" w:color="auto" w:fill="FFFFFF"/>
+        </w:rPr>
+        <w:t>Redux</w:t>
+      </w:r>
+      <w:proofErr w:type="spellEnd"/>
+    </w:p>
+    <w:p>
+      <w:pPr>
         <w:rPr>
           <w:b/>
           <w:bCs/>
           <w:shd w:val="pct15" w:color="auto" w:fill="FFFFFF"/>
         </w:rPr>
+      </w:pPr>
+      <w:r>
+        <w:rPr>
+          <w:b/>
+          <w:bCs/>
+          <w:shd w:val="pct15" w:color="auto" w:fill="FFFFFF"/>
+        </w:rPr>
         <w:t>Actions</w:t>
       </w:r>
     </w:p>
@@ -13036,7 +14221,6 @@
           <w:sz w:val="21"/>
           <w:shd w:val="pct15" w:color="auto" w:fill="FFFFFF"/>
         </w:rPr>
-        <w:lastRenderedPageBreak/>
         <w:t>// they simply are functions that return an action</w:t>
       </w:r>
     </w:p>
@@ -14392,6 +15576,7 @@
           <w:sz w:val="21"/>
           <w:shd w:val="pct15" w:color="auto" w:fill="FFFFFF"/>
         </w:rPr>
+        <w:lastRenderedPageBreak/>
         <w:t>todos:</w:t>
       </w:r>
       <w:proofErr w:type="gramEnd"/>
@@ -15155,7 +16340,6 @@
         <w:rPr>
           <w:shd w:val="pct15" w:color="auto" w:fill="FFFFFF"/>
         </w:rPr>
-        <w:lastRenderedPageBreak/>
         <w:t xml:space="preserve">The store itself holds the application state, can be accessed using a </w:t>
       </w:r>
       <w:proofErr w:type="spellStart"/>
@@ -15756,7 +16940,6 @@
           <w:rStyle w:val="SourceText"/>
           <w:shd w:val="pct15" w:color="auto" w:fill="FFFFFF"/>
         </w:rPr>
-        <w:lastRenderedPageBreak/>
         <w:t>text</w:t>
       </w:r>
       <w:proofErr w:type="gramEnd"/>
@@ -16464,6 +17647,7 @@
           <w:szCs w:val="24"/>
           <w:shd w:val="pct15" w:color="auto" w:fill="FFFFFF"/>
         </w:rPr>
+        <w:lastRenderedPageBreak/>
         <w:t>Passing the Store</w:t>
       </w:r>
     </w:p>

</xml_diff>

<commit_message>
more list and conditional notes
</commit_message>
<xml_diff>
--- a/Front-End Notes/FreeCodeCamp - ReactJS + Redux.docx
+++ b/Front-End Notes/FreeCodeCamp - ReactJS + Redux.docx
@@ -7960,7 +7960,151 @@
         <w:rPr>
           <w:shd w:fill="auto" w:val="clear"/>
         </w:rPr>
-        <w:t>Keys serve as a hint to React but they don't get passed to your components. If you need the same value in your component, pass it explicitly as a prop with a different name.</w:t>
+        <w:t xml:space="preserve">Keys serve as a hint to React but they don't get passed to your components. If you need the same value in your component, pass it explicitly as a prop with a different name. </w:t>
+      </w:r>
+      <w:r>
+        <w:rPr>
+          <w:highlight w:val="lightGray"/>
+          <w:shd w:fill="auto" w:val="clear"/>
+          <w:lang w:bidi="ar-SA"/>
+        </w:rPr>
+        <w:t>Note that keys only need to be unique between sibling elements, they don't need to be globally unique in your application.</w:t>
+      </w:r>
+    </w:p>
+    <w:p>
+      <w:pPr>
+        <w:pStyle w:val="Normal"/>
+        <w:rPr>
+          <w:lang w:bidi="ar-SA"/>
+        </w:rPr>
+      </w:pPr>
+      <w:r>
+        <w:rPr>
+          <w:lang w:bidi="ar-SA"/>
+        </w:rPr>
+      </w:r>
+    </w:p>
+    <w:p>
+      <w:pPr>
+        <w:pStyle w:val="Normal"/>
+        <w:rPr>
+          <w:b/>
+          <w:b/>
+          <w:bCs/>
+          <w:lang w:bidi="ar-SA"/>
+        </w:rPr>
+      </w:pPr>
+      <w:r>
+        <w:rPr>
+          <w:b/>
+          <w:bCs/>
+          <w:lang w:bidi="ar-SA"/>
+        </w:rPr>
+        <w:t>Filtering Lists</w:t>
+      </w:r>
+    </w:p>
+    <w:p>
+      <w:pPr>
+        <w:pStyle w:val="Normal"/>
+        <w:rPr>
+          <w:b w:val="false"/>
+          <w:b w:val="false"/>
+          <w:bCs w:val="false"/>
+          <w:lang w:bidi="ar-SA"/>
+        </w:rPr>
+      </w:pPr>
+      <w:r>
+        <w:rPr>
+          <w:b w:val="false"/>
+          <w:bCs w:val="false"/>
+          <w:lang w:bidi="ar-SA"/>
+        </w:rPr>
+        <w:t xml:space="preserve">Another method related to </w:t>
+      </w:r>
+      <w:r>
+        <w:rPr>
+          <w:rStyle w:val="SourceText"/>
+          <w:b w:val="false"/>
+          <w:bCs w:val="false"/>
+          <w:lang w:bidi="ar-SA"/>
+        </w:rPr>
+        <w:t>map</w:t>
+      </w:r>
+      <w:r>
+        <w:rPr>
+          <w:b w:val="false"/>
+          <w:bCs w:val="false"/>
+          <w:lang w:bidi="ar-SA"/>
+        </w:rPr>
+        <w:t xml:space="preserve"> is </w:t>
+      </w:r>
+      <w:r>
+        <w:rPr>
+          <w:rStyle w:val="SourceText"/>
+          <w:b w:val="false"/>
+          <w:bCs w:val="false"/>
+          <w:lang w:bidi="ar-SA"/>
+        </w:rPr>
+        <w:t>filter</w:t>
+      </w:r>
+      <w:r>
+        <w:rPr>
+          <w:b w:val="false"/>
+          <w:bCs w:val="false"/>
+          <w:lang w:bidi="ar-SA"/>
+        </w:rPr>
+        <w:t xml:space="preserve">, which filters the contents of an array based on a condition, then returns a new array. For example, if you have an array of users that all have a property </w:t>
+      </w:r>
+      <w:r>
+        <w:rPr>
+          <w:rStyle w:val="SourceText"/>
+          <w:b w:val="false"/>
+          <w:bCs w:val="false"/>
+          <w:lang w:bidi="ar-SA"/>
+        </w:rPr>
+        <w:t>online</w:t>
+      </w:r>
+      <w:r>
+        <w:rPr>
+          <w:b w:val="false"/>
+          <w:bCs w:val="false"/>
+          <w:lang w:bidi="ar-SA"/>
+        </w:rPr>
+        <w:t xml:space="preserve"> which can be set to </w:t>
+      </w:r>
+      <w:r>
+        <w:rPr>
+          <w:rStyle w:val="SourceText"/>
+          <w:b w:val="false"/>
+          <w:bCs w:val="false"/>
+          <w:lang w:bidi="ar-SA"/>
+        </w:rPr>
+        <w:t>true</w:t>
+      </w:r>
+      <w:r>
+        <w:rPr>
+          <w:b w:val="false"/>
+          <w:bCs w:val="false"/>
+          <w:lang w:bidi="ar-SA"/>
+        </w:rPr>
+        <w:t xml:space="preserve"> or </w:t>
+      </w:r>
+      <w:r>
+        <w:rPr>
+          <w:rStyle w:val="SourceText"/>
+          <w:b w:val="false"/>
+          <w:bCs w:val="false"/>
+          <w:lang w:bidi="ar-SA"/>
+        </w:rPr>
+        <w:t>false</w:t>
+      </w:r>
+      <w:r>
+        <w:rPr>
+          <w:b w:val="false"/>
+          <w:bCs w:val="false"/>
+          <w:lang w:bidi="ar-SA"/>
+        </w:rPr>
+        <w:t>, you can filter only those users that are online by writing:</w:t>
       </w:r>
     </w:p>
     <w:p>
@@ -12530,6 +12674,33 @@
           <w:bCs w:val="false"/>
           <w:lang w:bidi="ar-SA"/>
         </w:rPr>
+      </w:r>
+    </w:p>
+    <w:p>
+      <w:pPr>
+        <w:pStyle w:val="Normal"/>
+        <w:rPr>
+          <w:b w:val="false"/>
+          <w:b w:val="false"/>
+          <w:bCs w:val="false"/>
+          <w:lang w:bidi="ar-SA"/>
+        </w:rPr>
+      </w:pPr>
+      <w:r>
+        <w:rPr>
+          <w:b w:val="false"/>
+          <w:bCs w:val="false"/>
+          <w:lang w:bidi="ar-SA"/>
+        </w:rPr>
+        <w:t xml:space="preserve">// </w:t>
+      </w:r>
+      <w:r>
+        <w:rPr>
+          <w:b w:val="false"/>
+          <w:bCs w:val="false"/>
+          <w:lang w:bidi="ar-SA"/>
+        </w:rPr>
+        <w:t>Combine this with conditional rendering and list and keys</w:t>
       </w:r>
     </w:p>
     <w:p>

</xml_diff>